<commit_message>
adding validation to server
</commit_message>
<xml_diff>
--- a/sec-labo3-report-berney-alec.docx
+++ b/sec-labo3-report-berney-alec.docx
@@ -238,7 +238,7 @@
                                       <w:color w:val="FFFFFF" w:themeColor="background1"/>
                                       <w:lang w:val="de-CH"/>
                                     </w:rPr>
-                                    <w:t>30.05.2022</w:t>
+                                    <w:t>31.05.2022</w:t>
                                   </w:r>
                                   <w:r>
                                     <w:rPr>
@@ -318,6 +318,7 @@
                                       <w:dataBinding w:prefixMappings="xmlns:ns0='http://purl.org/dc/elements/1.1/' xmlns:ns1='http://schemas.openxmlformats.org/package/2006/metadata/core-properties' " w:xpath="/ns1:coreProperties[1]/ns0:title[1]" w:storeItemID="{6C3C8BC8-F283-45AE-878A-BAB7291924A1}"/>
                                       <w:text/>
                                     </w:sdtPr>
+                                    <w:sdtEndPr/>
                                     <w:sdtContent>
                                       <w:r>
                                         <w:rPr>
@@ -524,7 +525,7 @@
                                 <w:color w:val="FFFFFF" w:themeColor="background1"/>
                                 <w:lang w:val="de-CH"/>
                               </w:rPr>
-                              <w:t>30.05.2022</w:t>
+                              <w:t>31.05.2022</w:t>
                             </w:r>
                             <w:r>
                               <w:rPr>
@@ -572,6 +573,7 @@
                                 <w:dataBinding w:prefixMappings="xmlns:ns0='http://purl.org/dc/elements/1.1/' xmlns:ns1='http://schemas.openxmlformats.org/package/2006/metadata/core-properties' " w:xpath="/ns1:coreProperties[1]/ns0:title[1]" w:storeItemID="{6C3C8BC8-F283-45AE-878A-BAB7291924A1}"/>
                                 <w:text/>
                               </w:sdtPr>
+                              <w:sdtEndPr/>
                               <w:sdtContent>
                                 <w:r>
                                   <w:rPr>
@@ -719,6 +721,18 @@
         <w:t>Ajout des logs</w:t>
       </w:r>
     </w:p>
+    <w:p>
+      <w:pPr>
+        <w:pStyle w:val="Paragraphedeliste"/>
+        <w:numPr>
+          <w:ilvl w:val="0"/>
+          <w:numId w:val="8"/>
+        </w:numPr>
+      </w:pPr>
+      <w:r>
+        <w:t>Créer un fichier pour lister les erreurs possibles</w:t>
+      </w:r>
+    </w:p>
     <w:sectPr>
       <w:headerReference w:type="default" r:id="rId9"/>
       <w:footerReference w:type="default" r:id="rId10"/>
@@ -769,14 +783,27 @@
         <w:lang w:val="en-GB"/>
       </w:rPr>
     </w:pPr>
-    <w:fldSimple w:instr=" DATE   \* MERGEFORMAT ">
-      <w:r>
-        <w:rPr>
-          <w:noProof/>
-        </w:rPr>
-        <w:t>30.05.2022</w:t>
-      </w:r>
-    </w:fldSimple>
+    <w:r>
+      <w:fldChar w:fldCharType="begin"/>
+    </w:r>
+    <w:r>
+      <w:instrText xml:space="preserve"> DATE   \* MERGEFORMAT </w:instrText>
+    </w:r>
+    <w:r>
+      <w:fldChar w:fldCharType="separate"/>
+    </w:r>
+    <w:r>
+      <w:rPr>
+        <w:noProof/>
+      </w:rPr>
+      <w:t>31.05.2022</w:t>
+    </w:r>
+    <w:r>
+      <w:rPr>
+        <w:noProof/>
+      </w:rPr>
+      <w:fldChar w:fldCharType="end"/>
+    </w:r>
     <w:r>
       <w:ptab w:relativeTo="margin" w:alignment="center" w:leader="none"/>
     </w:r>
@@ -938,11 +965,21 @@
     <w:r>
       <w:ptab w:relativeTo="margin" w:alignment="right" w:leader="none"/>
     </w:r>
-    <w:fldSimple w:instr=" TITLE   \* MERGEFORMAT ">
-      <w:r>
-        <w:t>Analyze and fix an application</w:t>
-      </w:r>
-    </w:fldSimple>
+    <w:r>
+      <w:fldChar w:fldCharType="begin"/>
+    </w:r>
+    <w:r>
+      <w:instrText xml:space="preserve"> TITLE   \* MERGEFORMAT </w:instrText>
+    </w:r>
+    <w:r>
+      <w:fldChar w:fldCharType="separate"/>
+    </w:r>
+    <w:r>
+      <w:t>Analyze and fix an application</w:t>
+    </w:r>
+    <w:r>
+      <w:fldChar w:fldCharType="end"/>
+    </w:r>
   </w:p>
 </w:hdr>
 </file>
@@ -2931,6 +2968,7 @@
     <w:rsid w:val="003A4CF9"/>
     <w:rsid w:val="0041041E"/>
     <w:rsid w:val="004F3ED3"/>
+    <w:rsid w:val="006C5606"/>
     <w:rsid w:val="00792FEE"/>
     <w:rsid w:val="00C55F60"/>
     <w:rsid w:val="00D95F62"/>

</xml_diff>

<commit_message>
adding error messages and changed to hash password
</commit_message>
<xml_diff>
--- a/sec-labo3-report-berney-alec.docx
+++ b/sec-labo3-report-berney-alec.docx
@@ -733,6 +733,18 @@
         <w:t>Créer un fichier pour lister les erreurs possibles</w:t>
       </w:r>
     </w:p>
+    <w:p>
+      <w:pPr>
+        <w:pStyle w:val="Paragraphedeliste"/>
+        <w:numPr>
+          <w:ilvl w:val="0"/>
+          <w:numId w:val="8"/>
+        </w:numPr>
+      </w:pPr>
+      <w:r>
+        <w:t>Comparaison des hash et pas des password lors du login</w:t>
+      </w:r>
+    </w:p>
     <w:sectPr>
       <w:headerReference w:type="default" r:id="rId9"/>
       <w:footerReference w:type="default" r:id="rId10"/>
@@ -783,27 +795,14 @@
         <w:lang w:val="en-GB"/>
       </w:rPr>
     </w:pPr>
-    <w:r>
-      <w:fldChar w:fldCharType="begin"/>
-    </w:r>
-    <w:r>
-      <w:instrText xml:space="preserve"> DATE   \* MERGEFORMAT </w:instrText>
-    </w:r>
-    <w:r>
-      <w:fldChar w:fldCharType="separate"/>
-    </w:r>
-    <w:r>
-      <w:rPr>
-        <w:noProof/>
-      </w:rPr>
-      <w:t>31.05.2022</w:t>
-    </w:r>
-    <w:r>
-      <w:rPr>
-        <w:noProof/>
-      </w:rPr>
-      <w:fldChar w:fldCharType="end"/>
-    </w:r>
+    <w:fldSimple w:instr=" DATE   \* MERGEFORMAT ">
+      <w:r>
+        <w:rPr>
+          <w:noProof/>
+        </w:rPr>
+        <w:t>31.05.2022</w:t>
+      </w:r>
+    </w:fldSimple>
     <w:r>
       <w:ptab w:relativeTo="margin" w:alignment="center" w:leader="none"/>
     </w:r>
@@ -965,21 +964,11 @@
     <w:r>
       <w:ptab w:relativeTo="margin" w:alignment="right" w:leader="none"/>
     </w:r>
-    <w:r>
-      <w:fldChar w:fldCharType="begin"/>
-    </w:r>
-    <w:r>
-      <w:instrText xml:space="preserve"> TITLE   \* MERGEFORMAT </w:instrText>
-    </w:r>
-    <w:r>
-      <w:fldChar w:fldCharType="separate"/>
-    </w:r>
-    <w:r>
-      <w:t>Analyze and fix an application</w:t>
-    </w:r>
-    <w:r>
-      <w:fldChar w:fldCharType="end"/>
-    </w:r>
+    <w:fldSimple w:instr=" TITLE   \* MERGEFORMAT ">
+      <w:r>
+        <w:t>Analyze and fix an application</w:t>
+      </w:r>
+    </w:fldSimple>
   </w:p>
 </w:hdr>
 </file>
@@ -2969,6 +2958,7 @@
     <w:rsid w:val="0041041E"/>
     <w:rsid w:val="004F3ED3"/>
     <w:rsid w:val="006C5606"/>
+    <w:rsid w:val="00730656"/>
     <w:rsid w:val="00792FEE"/>
     <w:rsid w:val="00C55F60"/>
     <w:rsid w:val="00D95F62"/>

</xml_diff>

<commit_message>
adapt actions code to integrate RBAC
</commit_message>
<xml_diff>
--- a/sec-labo3-report-berney-alec.docx
+++ b/sec-labo3-report-berney-alec.docx
@@ -238,7 +238,7 @@
                                       <w:color w:val="FFFFFF" w:themeColor="background1"/>
                                       <w:lang w:val="de-CH"/>
                                     </w:rPr>
-                                    <w:t>31.05.2022</w:t>
+                                    <w:t>01.06.2022</w:t>
                                   </w:r>
                                   <w:r>
                                     <w:rPr>
@@ -525,7 +525,7 @@
                                 <w:color w:val="FFFFFF" w:themeColor="background1"/>
                                 <w:lang w:val="de-CH"/>
                               </w:rPr>
-                              <w:t>31.05.2022</w:t>
+                              <w:t>01.06.2022</w:t>
                             </w:r>
                             <w:r>
                               <w:rPr>
@@ -745,6 +745,30 @@
         <w:t>Comparaison des hash et pas des password lors du login</w:t>
       </w:r>
     </w:p>
+    <w:p>
+      <w:pPr>
+        <w:pStyle w:val="Paragraphedeliste"/>
+        <w:numPr>
+          <w:ilvl w:val="0"/>
+          <w:numId w:val="8"/>
+        </w:numPr>
+      </w:pPr>
+      <w:r>
+        <w:t>Fichier pour gérer les accès avec casbin</w:t>
+      </w:r>
+    </w:p>
+    <w:p>
+      <w:pPr>
+        <w:pStyle w:val="Paragraphedeliste"/>
+        <w:numPr>
+          <w:ilvl w:val="0"/>
+          <w:numId w:val="8"/>
+        </w:numPr>
+      </w:pPr>
+      <w:r>
+        <w:t>Bouger userConnected dans un fichier</w:t>
+      </w:r>
+    </w:p>
     <w:sectPr>
       <w:headerReference w:type="default" r:id="rId9"/>
       <w:footerReference w:type="default" r:id="rId10"/>
@@ -795,14 +819,27 @@
         <w:lang w:val="en-GB"/>
       </w:rPr>
     </w:pPr>
-    <w:fldSimple w:instr=" DATE   \* MERGEFORMAT ">
-      <w:r>
-        <w:rPr>
-          <w:noProof/>
-        </w:rPr>
-        <w:t>31.05.2022</w:t>
-      </w:r>
-    </w:fldSimple>
+    <w:r>
+      <w:fldChar w:fldCharType="begin"/>
+    </w:r>
+    <w:r>
+      <w:instrText xml:space="preserve"> DATE   \* MERGEFORMAT </w:instrText>
+    </w:r>
+    <w:r>
+      <w:fldChar w:fldCharType="separate"/>
+    </w:r>
+    <w:r>
+      <w:rPr>
+        <w:noProof/>
+      </w:rPr>
+      <w:t>01.06.2022</w:t>
+    </w:r>
+    <w:r>
+      <w:rPr>
+        <w:noProof/>
+      </w:rPr>
+      <w:fldChar w:fldCharType="end"/>
+    </w:r>
     <w:r>
       <w:ptab w:relativeTo="margin" w:alignment="center" w:leader="none"/>
     </w:r>
@@ -964,11 +1001,21 @@
     <w:r>
       <w:ptab w:relativeTo="margin" w:alignment="right" w:leader="none"/>
     </w:r>
-    <w:fldSimple w:instr=" TITLE   \* MERGEFORMAT ">
-      <w:r>
-        <w:t>Analyze and fix an application</w:t>
-      </w:r>
-    </w:fldSimple>
+    <w:r>
+      <w:fldChar w:fldCharType="begin"/>
+    </w:r>
+    <w:r>
+      <w:instrText xml:space="preserve"> TITLE   \* MERGEFORMAT </w:instrText>
+    </w:r>
+    <w:r>
+      <w:fldChar w:fldCharType="separate"/>
+    </w:r>
+    <w:r>
+      <w:t>Analyze and fix an application</w:t>
+    </w:r>
+    <w:r>
+      <w:fldChar w:fldCharType="end"/>
+    </w:r>
   </w:p>
 </w:hdr>
 </file>
@@ -2959,6 +3006,7 @@
     <w:rsid w:val="004F3ED3"/>
     <w:rsid w:val="006C5606"/>
     <w:rsid w:val="00730656"/>
+    <w:rsid w:val="00763B34"/>
     <w:rsid w:val="00792FEE"/>
     <w:rsid w:val="00C55F60"/>
     <w:rsid w:val="00D95F62"/>

</xml_diff>

<commit_message>
refactor userAccount send to client
</commit_message>
<xml_diff>
--- a/sec-labo3-report-berney-alec.docx
+++ b/sec-labo3-report-berney-alec.docx
@@ -238,7 +238,7 @@
                                       <w:color w:val="FFFFFF" w:themeColor="background1"/>
                                       <w:lang w:val="de-CH"/>
                                     </w:rPr>
-                                    <w:t>01.06.2022</w:t>
+                                    <w:t>07.06.2022</w:t>
                                   </w:r>
                                   <w:r>
                                     <w:rPr>
@@ -525,7 +525,7 @@
                                 <w:color w:val="FFFFFF" w:themeColor="background1"/>
                                 <w:lang w:val="de-CH"/>
                               </w:rPr>
-                              <w:t>01.06.2022</w:t>
+                              <w:t>07.06.2022</w:t>
                             </w:r>
                             <w:r>
                               <w:rPr>
@@ -769,6 +769,18 @@
         <w:t>Bouger userConnected dans un fichier</w:t>
       </w:r>
     </w:p>
+    <w:p>
+      <w:pPr>
+        <w:pStyle w:val="Paragraphedeliste"/>
+        <w:numPr>
+          <w:ilvl w:val="0"/>
+          <w:numId w:val="8"/>
+        </w:numPr>
+      </w:pPr>
+      <w:r>
+        <w:t>On passe seulement username et phone_number au client pour les comptes utilisateur</w:t>
+      </w:r>
+    </w:p>
     <w:sectPr>
       <w:headerReference w:type="default" r:id="rId9"/>
       <w:footerReference w:type="default" r:id="rId10"/>
@@ -819,27 +831,14 @@
         <w:lang w:val="en-GB"/>
       </w:rPr>
     </w:pPr>
-    <w:r>
-      <w:fldChar w:fldCharType="begin"/>
-    </w:r>
-    <w:r>
-      <w:instrText xml:space="preserve"> DATE   \* MERGEFORMAT </w:instrText>
-    </w:r>
-    <w:r>
-      <w:fldChar w:fldCharType="separate"/>
-    </w:r>
-    <w:r>
-      <w:rPr>
-        <w:noProof/>
-      </w:rPr>
-      <w:t>01.06.2022</w:t>
-    </w:r>
-    <w:r>
-      <w:rPr>
-        <w:noProof/>
-      </w:rPr>
-      <w:fldChar w:fldCharType="end"/>
-    </w:r>
+    <w:fldSimple w:instr=" DATE   \* MERGEFORMAT ">
+      <w:r>
+        <w:rPr>
+          <w:noProof/>
+        </w:rPr>
+        <w:t>07.06.2022</w:t>
+      </w:r>
+    </w:fldSimple>
     <w:r>
       <w:ptab w:relativeTo="margin" w:alignment="center" w:leader="none"/>
     </w:r>
@@ -1001,21 +1000,11 @@
     <w:r>
       <w:ptab w:relativeTo="margin" w:alignment="right" w:leader="none"/>
     </w:r>
-    <w:r>
-      <w:fldChar w:fldCharType="begin"/>
-    </w:r>
-    <w:r>
-      <w:instrText xml:space="preserve"> TITLE   \* MERGEFORMAT </w:instrText>
-    </w:r>
-    <w:r>
-      <w:fldChar w:fldCharType="separate"/>
-    </w:r>
-    <w:r>
-      <w:t>Analyze and fix an application</w:t>
-    </w:r>
-    <w:r>
-      <w:fldChar w:fldCharType="end"/>
-    </w:r>
+    <w:fldSimple w:instr=" TITLE   \* MERGEFORMAT ">
+      <w:r>
+        <w:t>Analyze and fix an application</w:t>
+      </w:r>
+    </w:fldSimple>
   </w:p>
 </w:hdr>
 </file>
@@ -3001,6 +2990,7 @@
     <w:rsid w:val="001036D6"/>
     <w:rsid w:val="00177DCA"/>
     <w:rsid w:val="00193945"/>
+    <w:rsid w:val="00267F68"/>
     <w:rsid w:val="003A4CF9"/>
     <w:rsid w:val="0041041E"/>
     <w:rsid w:val="004F3ED3"/>

</xml_diff>

<commit_message>
applying env file to server
</commit_message>
<xml_diff>
--- a/sec-labo3-report-berney-alec.docx
+++ b/sec-labo3-report-berney-alec.docx
@@ -238,7 +238,7 @@
                                       <w:color w:val="FFFFFF" w:themeColor="background1"/>
                                       <w:lang w:val="de-CH"/>
                                     </w:rPr>
-                                    <w:t>07.06.2022</w:t>
+                                    <w:t>08.06.2022</w:t>
                                   </w:r>
                                   <w:r>
                                     <w:rPr>
@@ -525,7 +525,7 @@
                                 <w:color w:val="FFFFFF" w:themeColor="background1"/>
                                 <w:lang w:val="de-CH"/>
                               </w:rPr>
-                              <w:t>07.06.2022</w:t>
+                              <w:t>08.06.2022</w:t>
                             </w:r>
                             <w:r>
                               <w:rPr>
@@ -663,6 +663,14 @@
     </w:p>
     <w:p>
       <w:pPr>
+        <w:pStyle w:val="Titre2"/>
+      </w:pPr>
+      <w:r>
+        <w:t>Base de données</w:t>
+      </w:r>
+    </w:p>
+    <w:p>
+      <w:pPr>
         <w:pStyle w:val="Paragraphedeliste"/>
         <w:numPr>
           <w:ilvl w:val="0"/>
@@ -675,6 +683,14 @@
     </w:p>
     <w:p>
       <w:pPr>
+        <w:pStyle w:val="Titre2"/>
+      </w:pPr>
+      <w:r>
+        <w:t>Login</w:t>
+      </w:r>
+    </w:p>
+    <w:p>
+      <w:pPr>
         <w:pStyle w:val="Paragraphedeliste"/>
         <w:numPr>
           <w:ilvl w:val="0"/>
@@ -682,16 +698,7 @@
         </w:numPr>
       </w:pPr>
       <w:r>
-        <w:t xml:space="preserve">Validation </w:t>
-      </w:r>
-      <w:r>
-        <w:t>des inputs</w:t>
-      </w:r>
-      <w:r>
-        <w:t xml:space="preserve"> via une libraire externe et des regex</w:t>
-      </w:r>
-      <w:r>
-        <w:t xml:space="preserve"> -&gt; fait pour faciliter la validation d’input côté client plus tard si voulu</w:t>
+        <w:t>Comparaison des hash et pas des password lors du login</w:t>
       </w:r>
     </w:p>
     <w:p>
@@ -703,10 +710,7 @@
         </w:numPr>
       </w:pPr>
       <w:r>
-        <w:t>Gestion des droits centralisées dans une fonction et un fichier</w:t>
-      </w:r>
-      <w:r>
-        <w:t>, éviter de faire la logique dans chaque fonction de handle.</w:t>
+        <w:t>Le hash est de toute façon généré avec au pire une valeur par défaut pour empêcher les « side channels attacks ».</w:t>
       </w:r>
     </w:p>
     <w:p>
@@ -718,7 +722,16 @@
         </w:numPr>
       </w:pPr>
       <w:r>
-        <w:t>Ajout des logs</w:t>
+        <w:t>J’ai fait en sorte que les messages d’erreurs pour le login soient les mêmes si le mdp est faux ou si l’utilisateur n’existe pas</w:t>
+      </w:r>
+      <w:r>
+        <w:t xml:space="preserve"> pour empêcher les « </w:t>
+      </w:r>
+      <w:r>
+        <w:t>Usually Bad Error Messages</w:t>
+      </w:r>
+      <w:r>
+        <w:t> ».</w:t>
       </w:r>
     </w:p>
     <w:p>
@@ -729,8 +742,13 @@
           <w:numId w:val="8"/>
         </w:numPr>
       </w:pPr>
+    </w:p>
+    <w:p>
+      <w:pPr>
+        <w:pStyle w:val="Titre2"/>
+      </w:pPr>
       <w:r>
-        <w:t>Créer un fichier pour lister les erreurs possibles</w:t>
+        <w:t>Inputs et outputs</w:t>
       </w:r>
     </w:p>
     <w:p>
@@ -742,7 +760,7 @@
         </w:numPr>
       </w:pPr>
       <w:r>
-        <w:t>Comparaison des hash et pas des password lors du login</w:t>
+        <w:t>Validation des inputs via une libraire externe et des regex -&gt; fait pour faciliter la validation d’input côté client plus tard si voulu</w:t>
       </w:r>
     </w:p>
     <w:p>
@@ -754,7 +772,7 @@
         </w:numPr>
       </w:pPr>
       <w:r>
-        <w:t>Fichier pour gérer les accès avec casbin</w:t>
+        <w:t>Validation des outputs : On passe seulement username et phone_number au client pour les comptes utilisateur</w:t>
       </w:r>
     </w:p>
     <w:p>
@@ -765,6 +783,77 @@
           <w:numId w:val="8"/>
         </w:numPr>
       </w:pPr>
+    </w:p>
+    <w:p>
+      <w:pPr>
+        <w:pStyle w:val="Titre2"/>
+      </w:pPr>
+      <w:r>
+        <w:t>Role-Based Access Control</w:t>
+      </w:r>
+    </w:p>
+    <w:p/>
+    <w:p/>
+    <w:p>
+      <w:pPr>
+        <w:pStyle w:val="Paragraphedeliste"/>
+        <w:numPr>
+          <w:ilvl w:val="0"/>
+          <w:numId w:val="8"/>
+        </w:numPr>
+      </w:pPr>
+      <w:r>
+        <w:t>Gestion des droits centralisées dans une fonction et un fichier, éviter de faire la logique dans chaque fonction de handle.</w:t>
+      </w:r>
+    </w:p>
+    <w:p>
+      <w:pPr>
+        <w:pStyle w:val="Paragraphedeliste"/>
+        <w:numPr>
+          <w:ilvl w:val="0"/>
+          <w:numId w:val="8"/>
+        </w:numPr>
+      </w:pPr>
+      <w:r>
+        <w:t>Fichier pour gérer les accès avec casbin</w:t>
+      </w:r>
+    </w:p>
+    <w:p>
+      <w:pPr>
+        <w:pStyle w:val="Titre2"/>
+      </w:pPr>
+      <w:r>
+        <w:t>Log</w:t>
+      </w:r>
+    </w:p>
+    <w:p>
+      <w:pPr>
+        <w:pStyle w:val="Paragraphedeliste"/>
+        <w:numPr>
+          <w:ilvl w:val="0"/>
+          <w:numId w:val="8"/>
+        </w:numPr>
+      </w:pPr>
+      <w:r>
+        <w:t>Ajout des logs</w:t>
+      </w:r>
+    </w:p>
+    <w:p>
+      <w:pPr>
+        <w:pStyle w:val="Titre2"/>
+      </w:pPr>
+      <w:r>
+        <w:t>Autres refactor</w:t>
+      </w:r>
+    </w:p>
+    <w:p>
+      <w:pPr>
+        <w:pStyle w:val="Paragraphedeliste"/>
+        <w:numPr>
+          <w:ilvl w:val="0"/>
+          <w:numId w:val="8"/>
+        </w:numPr>
+      </w:pPr>
       <w:r>
         <w:t>Bouger userConnected dans un fichier</w:t>
       </w:r>
@@ -778,7 +867,76 @@
         </w:numPr>
       </w:pPr>
       <w:r>
-        <w:t>On passe seulement username et phone_number au client pour les comptes utilisateur</w:t>
+        <w:t>Créer un fichier</w:t>
+      </w:r>
+      <w:r>
+        <w:t xml:space="preserve"> contenant toutes</w:t>
+      </w:r>
+      <w:r>
+        <w:t xml:space="preserve"> les erreurs possibles</w:t>
+      </w:r>
+    </w:p>
+    <w:p>
+      <w:pPr>
+        <w:pStyle w:val="Paragraphedeliste"/>
+        <w:numPr>
+          <w:ilvl w:val="0"/>
+          <w:numId w:val="8"/>
+        </w:numPr>
+      </w:pPr>
+      <w:r>
+        <w:t>Création d’un fichier .env pour stocker les secrets du serveur</w:t>
+      </w:r>
+    </w:p>
+    <w:p>
+      <w:pPr>
+        <w:pStyle w:val="Titre1"/>
+      </w:pPr>
+      <w:r>
+        <w:t>Améliorations possibles restantes</w:t>
+      </w:r>
+    </w:p>
+    <w:p>
+      <w:r>
+        <w:t>.env pour les users par défaut -&gt; secret dans le code</w:t>
+      </w:r>
+    </w:p>
+    <w:p>
+      <w:r>
+        <w:t>Validation input côté client</w:t>
+      </w:r>
+    </w:p>
+    <w:p>
+      <w:r>
+        <w:t>Multifactor auth</w:t>
+      </w:r>
+    </w:p>
+    <w:p>
+      <w:r>
+        <w:t>Slow do</w:t>
+      </w:r>
+      <w:r>
+        <w:t>wn</w:t>
+      </w:r>
+      <w:r>
+        <w:t xml:space="preserve"> login request</w:t>
+      </w:r>
+      <w:r>
+        <w:t xml:space="preserve"> avec un système de comptage de fail</w:t>
+      </w:r>
+    </w:p>
+    <w:p>
+      <w:r>
+        <w:t>Redemander l’authentification pour les actions demandant des changements</w:t>
+      </w:r>
+      <w:r>
+        <w:t xml:space="preserve"> majeurs (changement de son numéro de téléphone, d’un numéro de téléphone ou ajout d’un utilisateur)</w:t>
+      </w:r>
+    </w:p>
+    <w:p>
+      <w:r>
+        <w:lastRenderedPageBreak/>
+        <w:t>Les logs devraient s’enregistrer sur un volume externe mais pour le bien du labo, ils sont affichés dans la console.</w:t>
       </w:r>
     </w:p>
     <w:sectPr>
@@ -831,14 +989,27 @@
         <w:lang w:val="en-GB"/>
       </w:rPr>
     </w:pPr>
-    <w:fldSimple w:instr=" DATE   \* MERGEFORMAT ">
-      <w:r>
-        <w:rPr>
-          <w:noProof/>
-        </w:rPr>
-        <w:t>07.06.2022</w:t>
-      </w:r>
-    </w:fldSimple>
+    <w:r>
+      <w:fldChar w:fldCharType="begin"/>
+    </w:r>
+    <w:r>
+      <w:instrText xml:space="preserve"> DATE   \* MERGEFORMAT </w:instrText>
+    </w:r>
+    <w:r>
+      <w:fldChar w:fldCharType="separate"/>
+    </w:r>
+    <w:r>
+      <w:rPr>
+        <w:noProof/>
+      </w:rPr>
+      <w:t>08.06.2022</w:t>
+    </w:r>
+    <w:r>
+      <w:rPr>
+        <w:noProof/>
+      </w:rPr>
+      <w:fldChar w:fldCharType="end"/>
+    </w:r>
     <w:r>
       <w:ptab w:relativeTo="margin" w:alignment="center" w:leader="none"/>
     </w:r>
@@ -1000,11 +1171,21 @@
     <w:r>
       <w:ptab w:relativeTo="margin" w:alignment="right" w:leader="none"/>
     </w:r>
-    <w:fldSimple w:instr=" TITLE   \* MERGEFORMAT ">
-      <w:r>
-        <w:t>Analyze and fix an application</w:t>
-      </w:r>
-    </w:fldSimple>
+    <w:r>
+      <w:fldChar w:fldCharType="begin"/>
+    </w:r>
+    <w:r>
+      <w:instrText xml:space="preserve"> TITLE   \* MERGEFORMAT </w:instrText>
+    </w:r>
+    <w:r>
+      <w:fldChar w:fldCharType="separate"/>
+    </w:r>
+    <w:r>
+      <w:t>Analyze and fix an application</w:t>
+    </w:r>
+    <w:r>
+      <w:fldChar w:fldCharType="end"/>
+    </w:r>
   </w:p>
 </w:hdr>
 </file>
@@ -1733,7 +1914,7 @@
   <w:abstractNum w:abstractNumId="6" w15:restartNumberingAfterBreak="0">
     <w:nsid w:val="5A3974B8"/>
     <w:multiLevelType w:val="hybridMultilevel"/>
-    <w:tmpl w:val="F43C4336"/>
+    <w:tmpl w:val="869EE804"/>
     <w:lvl w:ilvl="0" w:tplc="100C0001">
       <w:start w:val="1"/>
       <w:numFmt w:val="bullet"/>
@@ -1746,7 +1927,7 @@
         <w:rFonts w:ascii="Symbol" w:hAnsi="Symbol" w:hint="default"/>
       </w:rPr>
     </w:lvl>
-    <w:lvl w:ilvl="1" w:tplc="100C0003" w:tentative="1">
+    <w:lvl w:ilvl="1" w:tplc="100C0003">
       <w:start w:val="1"/>
       <w:numFmt w:val="bullet"/>
       <w:lvlText w:val="o"/>
@@ -2986,6 +3167,7 @@
   <w:rsids>
     <w:rsidRoot w:val="00D95F62"/>
     <w:rsid w:val="00091C68"/>
+    <w:rsid w:val="000D031C"/>
     <w:rsid w:val="000E3C54"/>
     <w:rsid w:val="001036D6"/>
     <w:rsid w:val="00177DCA"/>
@@ -2993,6 +3175,7 @@
     <w:rsid w:val="00267F68"/>
     <w:rsid w:val="003A4CF9"/>
     <w:rsid w:val="0041041E"/>
+    <w:rsid w:val="004E17AD"/>
     <w:rsid w:val="004F3ED3"/>
     <w:rsid w:val="006C5606"/>
     <w:rsid w:val="00730656"/>
@@ -3003,6 +3186,7 @@
     <w:rsid w:val="00F15887"/>
     <w:rsid w:val="00F403F7"/>
     <w:rsid w:val="00F8733C"/>
+    <w:rsid w:val="00F97E3D"/>
   </w:rsids>
   <m:mathPr>
     <m:mathFont m:val="Cambria Math"/>

</xml_diff>

<commit_message>
input validation client side + better error messages
</commit_message>
<xml_diff>
--- a/sec-labo3-report-berney-alec.docx
+++ b/sec-labo3-report-berney-alec.docx
@@ -783,6 +783,9 @@
           <w:numId w:val="8"/>
         </w:numPr>
       </w:pPr>
+      <w:r>
+        <w:t>Validation des inputs du côté client</w:t>
+      </w:r>
     </w:p>
     <w:p>
       <w:pPr>
@@ -3198,7 +3201,7 @@
     <w:rsid w:val="00267F68"/>
     <w:rsid w:val="003A4CF9"/>
     <w:rsid w:val="0041041E"/>
-    <w:rsid w:val="004200CD"/>
+    <w:rsid w:val="00467A91"/>
     <w:rsid w:val="004E17AD"/>
     <w:rsid w:val="004F3ED3"/>
     <w:rsid w:val="006C5606"/>

</xml_diff>

<commit_message>
correcting tls - final
</commit_message>
<xml_diff>
--- a/sec-labo3-report-berney-alec.docx
+++ b/sec-labo3-report-berney-alec.docx
@@ -238,7 +238,7 @@
                                       <w:color w:val="FFFFFF" w:themeColor="background1"/>
                                       <w:lang w:val="de-CH"/>
                                     </w:rPr>
-                                    <w:t>08.06.2022</w:t>
+                                    <w:t>13.06.2022</w:t>
                                   </w:r>
                                   <w:r>
                                     <w:rPr>
@@ -536,7 +536,7 @@
                                 <w:color w:val="FFFFFF" w:themeColor="background1"/>
                                 <w:lang w:val="de-CH"/>
                               </w:rPr>
-                              <w:t>08.06.2022</w:t>
+                              <w:t>13.06.2022</w:t>
                             </w:r>
                             <w:r>
                               <w:rPr>
@@ -699,6 +699,156 @@
         <w:pStyle w:val="Titre2"/>
       </w:pPr>
       <w:r>
+        <w:t>TLS</w:t>
+      </w:r>
+    </w:p>
+    <w:p>
+      <w:r>
+        <w:t>Le client se connectait en TLS sans ajouter de certificat. Il autorisait les noms d’hôtes (</w:t>
+      </w:r>
+      <w:proofErr w:type="spellStart"/>
+      <w:r>
+        <w:t>hostname</w:t>
+      </w:r>
+      <w:proofErr w:type="spellEnd"/>
+      <w:r>
+        <w:t>) et certificats invalides pour se connecter.</w:t>
+      </w:r>
+    </w:p>
+    <w:p>
+      <w:r>
+        <w:t>Pour palier à ceci, j’ai ajouté le certificat au « </w:t>
+      </w:r>
+      <w:proofErr w:type="spellStart"/>
+      <w:r>
+        <w:t>builder</w:t>
+      </w:r>
+      <w:proofErr w:type="spellEnd"/>
+      <w:r>
+        <w:t> » du « </w:t>
+      </w:r>
+      <w:proofErr w:type="spellStart"/>
+      <w:r>
+        <w:t>TLSConnector</w:t>
+      </w:r>
+      <w:proofErr w:type="spellEnd"/>
+      <w:r>
+        <w:t> »</w:t>
+      </w:r>
+      <w:r>
+        <w:t xml:space="preserve"> à l’aide de la fonction « </w:t>
+      </w:r>
+      <w:proofErr w:type="spellStart"/>
+      <w:r>
+        <w:t>add_root_certificate</w:t>
+      </w:r>
+      <w:proofErr w:type="spellEnd"/>
+      <w:r>
+        <w:t> »</w:t>
+      </w:r>
+      <w:r>
+        <w:t xml:space="preserve"> et j’ai également refusé les certificats et nom d’hôtes invalides.</w:t>
+      </w:r>
+    </w:p>
+    <w:p>
+      <w:r>
+        <w:t>Les versions du protocole TLS 1.0 et 1.1 étant dépréciée, il est également nécessaire de changer le « </w:t>
+      </w:r>
+      <w:proofErr w:type="spellStart"/>
+      <w:r>
+        <w:t>min_protocol_version</w:t>
+      </w:r>
+      <w:proofErr w:type="spellEnd"/>
+      <w:r>
+        <w:t> » à la valeur « </w:t>
+      </w:r>
+      <w:proofErr w:type="spellStart"/>
+      <w:proofErr w:type="gramStart"/>
+      <w:r>
+        <w:t>Some</w:t>
+      </w:r>
+      <w:proofErr w:type="spellEnd"/>
+      <w:r>
+        <w:t>(</w:t>
+      </w:r>
+      <w:proofErr w:type="gramEnd"/>
+      <w:r>
+        <w:t>Protocol::Tlsv12)</w:t>
+      </w:r>
+      <w:r>
+        <w:t> »</w:t>
+      </w:r>
+      <w:r>
+        <w:t xml:space="preserve"> et celle de « </w:t>
+      </w:r>
+      <w:proofErr w:type="spellStart"/>
+      <w:r>
+        <w:t>max_protocol_version</w:t>
+      </w:r>
+      <w:proofErr w:type="spellEnd"/>
+      <w:r>
+        <w:t> » à la valeur « None » afin de supporter la dernière version du protocole</w:t>
+      </w:r>
+      <w:r>
+        <w:t>.</w:t>
+      </w:r>
+      <w:r>
+        <w:t xml:space="preserve"> </w:t>
+      </w:r>
+      <w:r>
+        <w:t>Ceci est indiqué dans les docs du « </w:t>
+      </w:r>
+      <w:proofErr w:type="spellStart"/>
+      <w:r>
+        <w:t>TLSConnectorBuilder</w:t>
+      </w:r>
+      <w:proofErr w:type="spellEnd"/>
+      <w:r>
+        <w:t> » :</w:t>
+      </w:r>
+    </w:p>
+    <w:p>
+      <w:hyperlink r:id="rId9" w:history="1">
+        <w:r>
+          <w:rPr>
+            <w:rStyle w:val="Lienhypertexte"/>
+          </w:rPr>
+          <w:t>https://docs.rs/native-tls/latest/native_tls/struct.TlsConnectorBuilder.html#method.min_protocol_version</w:t>
+        </w:r>
+      </w:hyperlink>
+    </w:p>
+    <w:p>
+      <w:hyperlink r:id="rId10" w:history="1">
+        <w:r>
+          <w:rPr>
+            <w:rStyle w:val="Lienhypertexte"/>
+          </w:rPr>
+          <w:t>https://docs.rs/native-tls/latest/native_tls/struct.TlsConnectorBuilder.html#method.max_protocol_version</w:t>
+        </w:r>
+      </w:hyperlink>
+    </w:p>
+    <w:p>
+      <w:r>
+        <w:t xml:space="preserve">Cette </w:t>
+      </w:r>
+      <w:r>
+        <w:t xml:space="preserve">dernière </w:t>
+      </w:r>
+      <w:r>
+        <w:t xml:space="preserve">manipulation </w:t>
+      </w:r>
+      <w:r>
+        <w:t>a été</w:t>
+      </w:r>
+      <w:r>
+        <w:t xml:space="preserve"> réalisée dans le fichier « main » du serveur et du client.</w:t>
+      </w:r>
+    </w:p>
+    <w:p>
+      <w:pPr>
+        <w:pStyle w:val="Titre2"/>
+      </w:pPr>
+      <w:r>
         <w:t>Base de données</w:t>
       </w:r>
     </w:p>
@@ -907,26 +1057,15 @@
     </w:p>
     <w:p>
       <w:r>
+        <w:lastRenderedPageBreak/>
         <w:t xml:space="preserve">La librairie utilise principalement des Regex et la libraire </w:t>
       </w:r>
-      <w:hyperlink r:id="rId9" w:history="1">
+      <w:hyperlink r:id="rId11" w:history="1">
         <w:r>
           <w:rPr>
             <w:rStyle w:val="Lienhypertexte"/>
           </w:rPr>
-          <w:t>Regex de R</w:t>
-        </w:r>
-        <w:r>
-          <w:rPr>
-            <w:rStyle w:val="Lienhypertexte"/>
-          </w:rPr>
-          <w:t>u</w:t>
-        </w:r>
-        <w:r>
-          <w:rPr>
-            <w:rStyle w:val="Lienhypertexte"/>
-          </w:rPr>
-          <w:t>st</w:t>
+          <w:t>Regex de Rust</w:t>
         </w:r>
       </w:hyperlink>
       <w:r>
@@ -995,7 +1134,6 @@
       </w:pPr>
       <w:proofErr w:type="spellStart"/>
       <w:r>
-        <w:lastRenderedPageBreak/>
         <w:t>Role-Based</w:t>
       </w:r>
       <w:proofErr w:type="spellEnd"/>
@@ -1015,7 +1153,7 @@
       <w:r>
         <w:t xml:space="preserve"> qui vérifie si l’utilisateur donné peut exécuter l’action donnée. Cette fonction à été mise en place en utilisant la libraire </w:t>
       </w:r>
-      <w:hyperlink r:id="rId10" w:history="1">
+      <w:hyperlink r:id="rId12" w:history="1">
         <w:proofErr w:type="spellStart"/>
         <w:r>
           <w:rPr>
@@ -1035,19 +1173,7 @@
           <w:rPr>
             <w:rStyle w:val="Lienhypertexte"/>
           </w:rPr>
-          <w:t>r</w:t>
-        </w:r>
-        <w:r>
-          <w:rPr>
-            <w:rStyle w:val="Lienhypertexte"/>
-          </w:rPr>
-          <w:t>u</w:t>
-        </w:r>
-        <w:r>
-          <w:rPr>
-            <w:rStyle w:val="Lienhypertexte"/>
-          </w:rPr>
-          <w:t>st</w:t>
+          <w:t>rust</w:t>
         </w:r>
         <w:proofErr w:type="spellEnd"/>
         <w:r>
@@ -1680,18 +1806,12 @@
       <w:r>
         <w:t xml:space="preserve"> grâce à la </w:t>
       </w:r>
-      <w:hyperlink r:id="rId11" w:history="1">
+      <w:hyperlink r:id="rId13" w:history="1">
         <w:r>
           <w:rPr>
             <w:rStyle w:val="Lienhypertexte"/>
           </w:rPr>
-          <w:t>librairie de Rust lo</w:t>
-        </w:r>
-        <w:r>
-          <w:rPr>
-            <w:rStyle w:val="Lienhypertexte"/>
-          </w:rPr>
-          <w:t>g</w:t>
+          <w:t>librairie de Rust log</w:t>
         </w:r>
       </w:hyperlink>
       <w:r>
@@ -2126,6 +2246,7 @@
     <w:p/>
     <w:p>
       <w:r>
+        <w:lastRenderedPageBreak/>
         <w:t>Comme vous pouvez le voir, l</w:t>
       </w:r>
       <w:r>
@@ -2148,25 +2269,13 @@
       <w:r>
         <w:t xml:space="preserve">avec la libraire Rust </w:t>
       </w:r>
-      <w:hyperlink r:id="rId12" w:history="1">
+      <w:hyperlink r:id="rId14" w:history="1">
         <w:proofErr w:type="spellStart"/>
         <w:r>
           <w:rPr>
             <w:rStyle w:val="Lienhypertexte"/>
           </w:rPr>
-          <w:t>sim</w:t>
-        </w:r>
-        <w:r>
-          <w:rPr>
-            <w:rStyle w:val="Lienhypertexte"/>
-          </w:rPr>
-          <w:t>p</w:t>
-        </w:r>
-        <w:r>
-          <w:rPr>
-            <w:rStyle w:val="Lienhypertexte"/>
-          </w:rPr>
-          <w:t>lelog</w:t>
+          <w:t>simplelog</w:t>
         </w:r>
         <w:proofErr w:type="spellEnd"/>
       </w:hyperlink>
@@ -2414,7 +2523,7 @@
       <w:r>
         <w:t xml:space="preserve"> La librairie utilisée est </w:t>
       </w:r>
-      <w:hyperlink r:id="rId13" w:history="1">
+      <w:hyperlink r:id="rId15" w:history="1">
         <w:proofErr w:type="spellStart"/>
         <w:r>
           <w:rPr>
@@ -2586,9 +2695,9 @@
       </w:r>
     </w:p>
     <w:sectPr>
-      <w:headerReference w:type="default" r:id="rId14"/>
-      <w:footerReference w:type="default" r:id="rId15"/>
-      <w:headerReference w:type="first" r:id="rId16"/>
+      <w:headerReference w:type="default" r:id="rId16"/>
+      <w:footerReference w:type="default" r:id="rId17"/>
+      <w:headerReference w:type="first" r:id="rId18"/>
       <w:pgSz w:w="11906" w:h="16838"/>
       <w:pgMar w:top="1417" w:right="1417" w:bottom="1417" w:left="1417" w:header="708" w:footer="708" w:gutter="0"/>
       <w:pgNumType w:start="0"/>
@@ -2635,27 +2744,14 @@
         <w:lang w:val="en-GB"/>
       </w:rPr>
     </w:pPr>
-    <w:r>
-      <w:fldChar w:fldCharType="begin"/>
-    </w:r>
-    <w:r>
-      <w:instrText xml:space="preserve"> DATE   \* MERGEFORMAT </w:instrText>
-    </w:r>
-    <w:r>
-      <w:fldChar w:fldCharType="separate"/>
-    </w:r>
-    <w:r>
-      <w:rPr>
-        <w:noProof/>
-      </w:rPr>
-      <w:t>08.06.2022</w:t>
-    </w:r>
-    <w:r>
-      <w:rPr>
-        <w:noProof/>
-      </w:rPr>
-      <w:fldChar w:fldCharType="end"/>
-    </w:r>
+    <w:fldSimple w:instr=" DATE   \* MERGEFORMAT ">
+      <w:r>
+        <w:rPr>
+          <w:noProof/>
+        </w:rPr>
+        <w:t>13.06.2022</w:t>
+      </w:r>
+    </w:fldSimple>
     <w:r>
       <w:ptab w:relativeTo="margin" w:alignment="center" w:leader="none"/>
     </w:r>
@@ -5279,6 +5375,7 @@
     <w:rsid w:val="00177DCA"/>
     <w:rsid w:val="00193945"/>
     <w:rsid w:val="00267F68"/>
+    <w:rsid w:val="003A0C48"/>
     <w:rsid w:val="003A4CF9"/>
     <w:rsid w:val="0041041E"/>
     <w:rsid w:val="004E17AD"/>

</xml_diff>